<commit_message>
LangNat projet TreeTagger + Standford
</commit_message>
<xml_diff>
--- a/LangNat/Projet/compte-rendu.docx
+++ b/LangNat/Projet/compte-rendu.docx
@@ -222,7 +222,7 @@
                                 <a:avLst/>
                               </a:prstGeom>
                               <a:blipFill>
-                                <a:blip r:embed="rId6"/>
+                                <a:blip r:embed="rId8"/>
                                 <a:stretch>
                                   <a:fillRect r="-7574"/>
                                 </a:stretch>
@@ -266,14 +266,14 @@
                   </wp:anchor>
                 </w:drawing>
               </mc:Choice>
-              <mc:Fallback>
+              <mc:Fallback xmlns="">
                 <w:pict>
                   <v:group w14:anchorId="64703678" id="Groupe 149" o:spid="_x0000_s1026" style="position:absolute;margin-left:0;margin-top:0;width:8in;height:95.7pt;z-index:251662336;mso-width-percent:941;mso-height-percent:121;mso-top-percent:23;mso-position-horizontal:center;mso-position-horizontal-relative:page;mso-position-vertical-relative:page;mso-width-percent:941;mso-height-percent:121;mso-top-percent:23" coordorigin="" coordsize="73152,12161" o:gfxdata="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">
                     <v:shape id="Rectangle 51" o:spid="_x0000_s1027" style="position:absolute;width:73152;height:11303;visibility:visible;mso-wrap-style:square;v-text-anchor:middle" coordsize="7312660,1129665" o:gfxdata="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" path="m,l7312660,r,1129665l3619500,733425,,1091565,,xe" fillcolor="#4f81bd [3204]" stroked="f" strokeweight="2pt">
                       <v:path arrowok="t" o:connecttype="custom" o:connectlocs="0,0;7315200,0;7315200,1130373;3620757,733885;0,1092249;0,0" o:connectangles="0,0,0,0,0,0"/>
                     </v:shape>
                     <v:rect id="Rectangle 151" o:spid="_x0000_s1028" style="position:absolute;width:73152;height:12161;visibility:visible;mso-wrap-style:square;v-text-anchor:middle" o:gfxdata="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" stroked="f" strokeweight="2pt">
-                      <v:fill r:id="rId7" o:title="" recolor="t" rotate="t" type="frame"/>
+                      <v:fill r:id="rId9" o:title="" recolor="t" rotate="t" type="frame"/>
                     </v:rect>
                     <w10:wrap anchorx="page" anchory="page"/>
                   </v:group>
@@ -590,18 +590,8 @@
                                         <w:sz w:val="36"/>
                                         <w:szCs w:val="36"/>
                                       </w:rPr>
-                                      <w:t xml:space="preserve">Le dialecte de </w:t>
+                                      <w:t>Le dialecte de Yoda</w:t>
                                     </w:r>
-                                    <w:proofErr w:type="spellStart"/>
-                                    <w:r>
-                                      <w:rPr>
-                                        <w:color w:val="404040" w:themeColor="text1" w:themeTint="BF"/>
-                                        <w:sz w:val="36"/>
-                                        <w:szCs w:val="36"/>
-                                      </w:rPr>
-                                      <w:t>Yoda</w:t>
-                                    </w:r>
-                                    <w:proofErr w:type="spellEnd"/>
                                   </w:p>
                                 </w:sdtContent>
                               </w:sdt>
@@ -702,18 +692,8 @@
                                   <w:sz w:val="36"/>
                                   <w:szCs w:val="36"/>
                                 </w:rPr>
-                                <w:t xml:space="preserve">Le dialecte de </w:t>
+                                <w:t>Le dialecte de Yoda</w:t>
                               </w:r>
-                              <w:proofErr w:type="spellStart"/>
-                              <w:r>
-                                <w:rPr>
-                                  <w:color w:val="404040" w:themeColor="text1" w:themeTint="BF"/>
-                                  <w:sz w:val="36"/>
-                                  <w:szCs w:val="36"/>
-                                </w:rPr>
-                                <w:t>Yoda</w:t>
-                              </w:r>
-                              <w:proofErr w:type="spellEnd"/>
                             </w:p>
                           </w:sdtContent>
                         </w:sdt>
@@ -770,23 +750,7 @@
         <w:jc w:val="both"/>
       </w:pPr>
       <w:r>
-        <w:t xml:space="preserve">Le but est de fournir par écrit une phrase normalement construite en Français au programme, celui-ci devra être en mesure de pouvoir de rendre cette phrase dans le dialecte de </w:t>
-      </w:r>
-      <w:proofErr w:type="spellStart"/>
-      <w:r>
-        <w:t>Yoda</w:t>
-      </w:r>
-      <w:proofErr w:type="spellEnd"/>
-      <w:r>
-        <w:t xml:space="preserve"> (cf. </w:t>
-      </w:r>
-      <w:proofErr w:type="spellStart"/>
-      <w:r>
-        <w:t>Wikipedia</w:t>
-      </w:r>
-      <w:proofErr w:type="spellEnd"/>
-      <w:r>
-        <w:t>). Sa façon de parler est devenue mythique : elle utilise la syntaxe objet, sujet, verbe, totalement à l'inverse de la plupart des langues indo-européennes, qui suivent la syntaxe sujet, verbe, objet. Cependant, pour que certaines phrases restent compréhensibles, ce ne sont souvent que les auxiliaires qui sont déplacés. La formation des phrases est une résultante d'une figure stylistique appelée anastrophe.</w:t>
+        <w:t>Le but est de fournir par écrit une phrase normalement construite en Français au programme, celui-ci devra être en mesure de pouvoir de rendre cette phrase dans le dialecte de Yoda (cf. Wikipedia). Sa façon de parler est devenue mythique : elle utilise la syntaxe objet, sujet, verbe, totalement à l'inverse de la plupart des langues indo-européennes, qui suivent la syntaxe sujet, verbe, objet. Cependant, pour que certaines phrases restent compréhensibles, ce ne sont souvent que les auxiliaires qui sont déplacés. La formation des phrases est une résultante d'une figure stylistique appelée anastrophe.</w:t>
       </w:r>
     </w:p>
     <w:p>
@@ -801,10 +765,13 @@
         <w:t>Exemples d’entrée/sortie</w:t>
       </w:r>
     </w:p>
-    <w:p/>
-    <w:p>
-      <w:pPr>
-        <w:ind w:firstLine="360"/>
+    <w:p>
+      <w:pPr>
+        <w:jc w:val="both"/>
+      </w:pPr>
+    </w:p>
+    <w:p>
+      <w:pPr>
         <w:jc w:val="both"/>
       </w:pPr>
       <w:r>
@@ -878,7 +845,7 @@
               </wp:anchor>
             </w:drawing>
           </mc:Choice>
-          <mc:Fallback>
+          <mc:Fallback xmlns="">
             <w:pict>
               <v:shapetype w14:anchorId="3F17ECB8" id="_x0000_t32" coordsize="21600,21600" o:spt="32" o:oned="t" path="m,l21600,21600e" filled="f">
                 <v:path arrowok="t" fillok="f" o:connecttype="none"/>
@@ -1012,24 +979,159 @@
         <w:jc w:val="both"/>
       </w:pPr>
       <w:r>
-        <w:t>« </w:t>
-      </w:r>
-      <w:proofErr w:type="spellStart"/>
-      <w:r>
-        <w:t>abcde</w:t>
-      </w:r>
-      <w:proofErr w:type="spellEnd"/>
-      <w:r>
-        <w:t> » « </w:t>
-      </w:r>
-      <w:proofErr w:type="spellStart"/>
-      <w:r>
-        <w:t>abcde</w:t>
-      </w:r>
-      <w:proofErr w:type="spellEnd"/>
-      <w:r>
-        <w:t> »</w:t>
-      </w:r>
+        <w:t>« abcde » « abcde »</w:t>
+      </w:r>
+    </w:p>
+    <w:p>
+      <w:pPr>
+        <w:pStyle w:val="Paragraphedeliste"/>
+        <w:numPr>
+          <w:ilvl w:val="0"/>
+          <w:numId w:val="2"/>
+        </w:numPr>
+        <w:jc w:val="both"/>
+      </w:pPr>
+      <w:r>
+        <w:t>« En ton nouvel apprenti, ta confiance un peu trop grande me paraît, comme l'est ta foi dans le côté obscur de la Force. »</w:t>
+      </w:r>
+    </w:p>
+    <w:p>
+      <w:pPr>
+        <w:pStyle w:val="Paragraphedeliste"/>
+        <w:numPr>
+          <w:ilvl w:val="0"/>
+          <w:numId w:val="2"/>
+        </w:numPr>
+        <w:jc w:val="both"/>
+      </w:pPr>
+      <w:r>
+        <w:t>« Beaucoup encore il te reste à apprendre. »</w:t>
+      </w:r>
+    </w:p>
+    <w:p>
+      <w:pPr>
+        <w:pStyle w:val="Paragraphedeliste"/>
+        <w:numPr>
+          <w:ilvl w:val="0"/>
+          <w:numId w:val="2"/>
+        </w:numPr>
+        <w:jc w:val="both"/>
+      </w:pPr>
+      <w:r>
+        <w:t>« Visqueux ? Boueux ? Ici je vis ! »</w:t>
+      </w:r>
+    </w:p>
+    <w:p>
+      <w:pPr>
+        <w:pStyle w:val="Paragraphedeliste"/>
+        <w:numPr>
+          <w:ilvl w:val="0"/>
+          <w:numId w:val="2"/>
+        </w:numPr>
+        <w:jc w:val="both"/>
+      </w:pPr>
+      <w:r>
+        <w:t>« Personne par la guerre ne devient grand. »</w:t>
+      </w:r>
+    </w:p>
+    <w:p>
+      <w:pPr>
+        <w:pStyle w:val="Paragraphedeliste"/>
+        <w:numPr>
+          <w:ilvl w:val="0"/>
+          <w:numId w:val="2"/>
+        </w:numPr>
+        <w:jc w:val="both"/>
+      </w:pPr>
+      <w:r>
+        <w:t>« Ton père, il est. »</w:t>
+      </w:r>
+    </w:p>
+    <w:p>
+      <w:pPr>
+        <w:pStyle w:val="Paragraphedeliste"/>
+        <w:numPr>
+          <w:ilvl w:val="0"/>
+          <w:numId w:val="2"/>
+        </w:numPr>
+        <w:jc w:val="both"/>
+      </w:pPr>
+      <w:r>
+        <w:t>« De consulter les hologrammes de sécurité, une grande souffrance te causera. »</w:t>
+      </w:r>
+    </w:p>
+    <w:p>
+      <w:pPr>
+        <w:pStyle w:val="Paragraphedeliste"/>
+        <w:numPr>
+          <w:ilvl w:val="0"/>
+          <w:numId w:val="2"/>
+        </w:numPr>
+        <w:jc w:val="both"/>
+      </w:pPr>
+      <w:r>
+        <w:t>« À ton intuition fie-toi, par le trouver tu finiras. »</w:t>
+      </w:r>
+    </w:p>
+    <w:p>
+      <w:pPr>
+        <w:pStyle w:val="Paragraphedeliste"/>
+        <w:numPr>
+          <w:ilvl w:val="0"/>
+          <w:numId w:val="2"/>
+        </w:numPr>
+        <w:jc w:val="both"/>
+      </w:pPr>
+      <w:r>
+        <w:t>« En danger, nous sommes. »</w:t>
+      </w:r>
+    </w:p>
+    <w:p>
+      <w:pPr>
+        <w:pStyle w:val="Paragraphedeliste"/>
+        <w:numPr>
+          <w:ilvl w:val="0"/>
+          <w:numId w:val="2"/>
+        </w:numPr>
+        <w:jc w:val="both"/>
+      </w:pPr>
+      <w:r>
+        <w:t>« Partir, vous devez »</w:t>
+      </w:r>
+    </w:p>
+    <w:p>
+      <w:pPr>
+        <w:pStyle w:val="Paragraphedeliste"/>
+        <w:numPr>
+          <w:ilvl w:val="0"/>
+          <w:numId w:val="2"/>
+        </w:numPr>
+        <w:jc w:val="both"/>
+      </w:pPr>
+      <w:r>
+        <w:t>« Un périmètre de sécurité autour des rescapés, formez ! »</w:t>
+      </w:r>
+    </w:p>
+    <w:p>
+      <w:pPr>
+        <w:pStyle w:val="Paragraphedeliste"/>
+        <w:numPr>
+          <w:ilvl w:val="0"/>
+          <w:numId w:val="2"/>
+        </w:numPr>
+        <w:jc w:val="both"/>
+      </w:pPr>
+      <w:r>
+        <w:t xml:space="preserve">« En tout cas, pas tant que mon mot à dire, </w:t>
+      </w:r>
+      <w:r>
+        <w:t>j’aurai »</w:t>
+      </w:r>
+    </w:p>
+    <w:p>
+      <w:pPr>
+        <w:jc w:val="both"/>
+      </w:pPr>
     </w:p>
     <w:p>
       <w:pPr>
@@ -1066,8 +1168,353 @@
     </w:p>
     <w:p/>
     <w:p>
-      <w:bookmarkStart w:id="0" w:name="_GoBack"/>
-      <w:bookmarkEnd w:id="0"/>
+      <w:pPr>
+        <w:pStyle w:val="Titre2"/>
+        <w:numPr>
+          <w:ilvl w:val="0"/>
+          <w:numId w:val="4"/>
+        </w:numPr>
+      </w:pPr>
+      <w:r>
+        <w:t>L’anastrophe</w:t>
+      </w:r>
+    </w:p>
+    <w:p>
+      <w:pPr>
+        <w:ind w:firstLine="360"/>
+      </w:pPr>
+      <w:r>
+        <w:t>L'anastrophe est une figure de style, dite de « construction », qui consiste en une inversion de l'ordre habituel des mots d'un énoncé pour cr</w:t>
+      </w:r>
+      <w:r>
+        <w:t>éer un effet de langue raffiné.</w:t>
+      </w:r>
+    </w:p>
+    <w:p>
+      <w:pPr>
+        <w:ind w:firstLine="360"/>
+      </w:pPr>
+      <w:r>
+        <w:t>Dans la langue Française, qui est qualifiée de langue SVO (sujet-verbe-objet) on transforme donc une phrase normale en anastrophe tel que :</w:t>
+      </w:r>
+    </w:p>
+    <w:p>
+      <w:pPr>
+        <w:ind w:firstLine="360"/>
+        <w:jc w:val="center"/>
+      </w:pPr>
+      <w:r>
+        <w:t>Sujet – Verbe – O</w:t>
+      </w:r>
+      <w:r>
+        <w:t>bjet</w:t>
+      </w:r>
+      <w:r>
+        <w:tab/>
+      </w:r>
+      <w:r>
+        <w:t>devient</w:t>
+      </w:r>
+      <w:r>
+        <w:tab/>
+      </w:r>
+      <w:r>
+        <w:tab/>
+      </w:r>
+      <w:r>
+        <w:t>Objet – Sujet – Verbe</w:t>
+      </w:r>
+    </w:p>
+    <w:p>
+      <w:pPr>
+        <w:ind w:firstLine="360"/>
+      </w:pPr>
+    </w:p>
+    <w:p>
+      <w:pPr>
+        <w:pStyle w:val="Titre2"/>
+        <w:numPr>
+          <w:ilvl w:val="0"/>
+          <w:numId w:val="4"/>
+        </w:numPr>
+      </w:pPr>
+      <w:r>
+        <w:t>Analyseurs syntaxiques libres</w:t>
+      </w:r>
+    </w:p>
+    <w:p>
+      <w:pPr>
+        <w:ind w:firstLine="360"/>
+      </w:pPr>
+      <w:r>
+        <w:t xml:space="preserve">Plusieurs analyseurs libres sont à disposition tel que </w:t>
+      </w:r>
+      <w:r>
+        <w:rPr>
+          <w:b/>
+        </w:rPr>
+        <w:t>TreeTagger</w:t>
+      </w:r>
+      <w:r>
+        <w:t xml:space="preserve">, </w:t>
+      </w:r>
+      <w:r>
+        <w:rPr>
+          <w:b/>
+        </w:rPr>
+        <w:t>Berkeley parser</w:t>
+      </w:r>
+      <w:r>
+        <w:t xml:space="preserve">, </w:t>
+      </w:r>
+      <w:r>
+        <w:rPr>
+          <w:b/>
+        </w:rPr>
+        <w:t>Standford parser</w:t>
+      </w:r>
+      <w:r>
+        <w:t xml:space="preserve"> ou encore </w:t>
+      </w:r>
+      <w:r>
+        <w:rPr>
+          <w:b/>
+        </w:rPr>
+        <w:t>UDpipe</w:t>
+      </w:r>
+      <w:r>
+        <w:t>.</w:t>
+      </w:r>
+    </w:p>
+    <w:p>
+      <w:pPr>
+        <w:pStyle w:val="Paragraphedeliste"/>
+        <w:numPr>
+          <w:ilvl w:val="0"/>
+          <w:numId w:val="5"/>
+        </w:numPr>
+      </w:pPr>
+      <w:r>
+        <w:rPr>
+          <w:rFonts w:ascii="Calibri" w:hAnsi="Calibri" w:cs="Calibri"/>
+          <w:b/>
+          <w:color w:val="333333"/>
+          <w:sz w:val="23"/>
+          <w:szCs w:val="23"/>
+          <w:shd w:val="clear" w:color="auto" w:fill="FFFFFF"/>
+        </w:rPr>
+        <w:t>TreeTagger</w:t>
+      </w:r>
+      <w:r>
+        <w:rPr>
+          <w:rFonts w:ascii="Calibri" w:hAnsi="Calibri" w:cs="Calibri"/>
+          <w:color w:val="333333"/>
+          <w:sz w:val="23"/>
+          <w:szCs w:val="23"/>
+          <w:shd w:val="clear" w:color="auto" w:fill="FFFFFF"/>
+        </w:rPr>
+        <w:t xml:space="preserve"> </w:t>
+      </w:r>
+      <w:r>
+        <w:rPr>
+          <w:rFonts w:ascii="Calibri" w:hAnsi="Calibri" w:cs="Calibri"/>
+          <w:color w:val="333333"/>
+          <w:sz w:val="23"/>
+          <w:szCs w:val="23"/>
+          <w:shd w:val="clear" w:color="auto" w:fill="FFFFFF"/>
+        </w:rPr>
+        <w:t>est un outil permettant d’annoter un text</w:t>
+      </w:r>
+      <w:r>
+        <w:rPr>
+          <w:rFonts w:ascii="Calibri" w:hAnsi="Calibri" w:cs="Calibri"/>
+          <w:color w:val="333333"/>
+          <w:sz w:val="23"/>
+          <w:szCs w:val="23"/>
+          <w:shd w:val="clear" w:color="auto" w:fill="FFFFFF"/>
+        </w:rPr>
+        <w:t>e</w:t>
+      </w:r>
+      <w:r>
+        <w:rPr>
+          <w:rFonts w:ascii="Calibri" w:hAnsi="Calibri" w:cs="Calibri"/>
+          <w:color w:val="333333"/>
+          <w:sz w:val="23"/>
+          <w:szCs w:val="23"/>
+          <w:shd w:val="clear" w:color="auto" w:fill="FFFFFF"/>
+        </w:rPr>
+        <w:t xml:space="preserve"> avec sa partie du discours et des informations sur le lemme. </w:t>
+      </w:r>
+      <w:r>
+        <w:rPr>
+          <w:rFonts w:ascii="Calibri" w:hAnsi="Calibri" w:cs="Calibri"/>
+          <w:b/>
+          <w:color w:val="333333"/>
+          <w:sz w:val="23"/>
+          <w:szCs w:val="23"/>
+          <w:shd w:val="clear" w:color="auto" w:fill="FFFFFF"/>
+        </w:rPr>
+        <w:t>TreeTagger</w:t>
+      </w:r>
+      <w:r>
+        <w:rPr>
+          <w:rFonts w:ascii="Calibri" w:hAnsi="Calibri" w:cs="Calibri"/>
+          <w:color w:val="333333"/>
+          <w:sz w:val="23"/>
+          <w:szCs w:val="23"/>
+          <w:shd w:val="clear" w:color="auto" w:fill="FFFFFF"/>
+        </w:rPr>
+        <w:t xml:space="preserve"> </w:t>
+      </w:r>
+      <w:r>
+        <w:rPr>
+          <w:rFonts w:ascii="Calibri" w:hAnsi="Calibri" w:cs="Calibri"/>
+          <w:color w:val="333333"/>
+          <w:sz w:val="23"/>
+          <w:szCs w:val="23"/>
+          <w:shd w:val="clear" w:color="auto" w:fill="FFFFFF"/>
+        </w:rPr>
+        <w:t>est utilisée pour l’Allemand, l’Anglais, le Français, l’Italien, etc.</w:t>
+      </w:r>
+      <w:r>
+        <w:t xml:space="preserve"> </w:t>
+      </w:r>
+      <w:r>
+        <w:t>ce qui en fait un point fort étant donné qu’il sera possible d’utiliser la partie du discours pour identifier correctement le pattern des phrases et ainsi pouvoir agir en conséquence.</w:t>
+      </w:r>
+    </w:p>
+    <w:p>
+      <w:pPr>
+        <w:pStyle w:val="Paragraphedeliste"/>
+      </w:pPr>
+    </w:p>
+    <w:p>
+      <w:pPr>
+        <w:pStyle w:val="Paragraphedeliste"/>
+        <w:numPr>
+          <w:ilvl w:val="0"/>
+          <w:numId w:val="5"/>
+        </w:numPr>
+        <w:rPr>
+          <w:b/>
+        </w:rPr>
+      </w:pPr>
+      <w:r>
+        <w:rPr>
+          <w:rFonts w:ascii="Calibri" w:hAnsi="Calibri" w:cs="Calibri"/>
+          <w:b/>
+          <w:color w:val="333333"/>
+          <w:sz w:val="23"/>
+          <w:szCs w:val="23"/>
+          <w:shd w:val="clear" w:color="auto" w:fill="FFFFFF"/>
+        </w:rPr>
+        <w:t>Berkeley parser</w:t>
+      </w:r>
+      <w:r>
+        <w:rPr>
+          <w:rFonts w:ascii="Calibri" w:hAnsi="Calibri" w:cs="Calibri"/>
+          <w:b/>
+          <w:color w:val="333333"/>
+          <w:sz w:val="23"/>
+          <w:szCs w:val="23"/>
+          <w:shd w:val="clear" w:color="auto" w:fill="FFFFFF"/>
+        </w:rPr>
+        <w:t xml:space="preserve"> </w:t>
+      </w:r>
+      <w:r>
+        <w:rPr>
+          <w:rFonts w:ascii="Calibri" w:hAnsi="Calibri" w:cs="Calibri"/>
+          <w:color w:val="333333"/>
+          <w:sz w:val="23"/>
+          <w:szCs w:val="23"/>
+          <w:shd w:val="clear" w:color="auto" w:fill="FFFFFF"/>
+        </w:rPr>
+        <w:t>est un outil qui permet d’écrire et de trier des arbres résultant d’une entrée tokenizée. Beaucoup d’options supplémentaires sont présentes mais ne contient pas de grammaire française par défaut (seulement Anglais, Allemand et Chinois). Il est possible de faire apprendre une grammaire avec une « treebank ». Etant donnée l’entrée de mon programme (phrases courte) cet outil fournit beaucoup plus que ce qui est nécessaire et semble plus complexe à mettre en place.</w:t>
+      </w:r>
+    </w:p>
+    <w:p>
+      <w:pPr>
+        <w:pStyle w:val="Paragraphedeliste"/>
+        <w:rPr>
+          <w:b/>
+        </w:rPr>
+      </w:pPr>
+    </w:p>
+    <w:p>
+      <w:pPr>
+        <w:pStyle w:val="Paragraphedeliste"/>
+        <w:rPr>
+          <w:b/>
+        </w:rPr>
+      </w:pPr>
+    </w:p>
+    <w:p>
+      <w:pPr>
+        <w:pStyle w:val="Paragraphedeliste"/>
+        <w:numPr>
+          <w:ilvl w:val="0"/>
+          <w:numId w:val="5"/>
+        </w:numPr>
+        <w:rPr>
+          <w:b/>
+        </w:rPr>
+      </w:pPr>
+      <w:r>
+        <w:rPr>
+          <w:b/>
+        </w:rPr>
+        <w:t xml:space="preserve">Standford parser </w:t>
+      </w:r>
+      <w:r>
+        <w:t xml:space="preserve">est un outil d’analyse de langage naturel qui travaille sur la structure grammaticale dans des phrases </w:t>
+      </w:r>
+      <w:r>
+        <w:t xml:space="preserve">et fournit des informations s’il s’agit du sujet, de l’objet ou alors du verbe. </w:t>
+      </w:r>
+      <w:r>
+        <w:rPr>
+          <w:b/>
+        </w:rPr>
+        <w:t xml:space="preserve">Standford parser </w:t>
+      </w:r>
+      <w:r>
+        <w:t>est un analyste probabiliste, il va se baser sur la connaissance sur la probabilité du langage pour sortir des situations ambig</w:t>
+      </w:r>
+      <w:r>
+        <w:t>ües.</w:t>
+      </w:r>
+    </w:p>
+    <w:p>
+      <w:pPr>
+        <w:pStyle w:val="Paragraphedeliste"/>
+        <w:rPr>
+          <w:b/>
+        </w:rPr>
+      </w:pPr>
+    </w:p>
+    <w:p>
+      <w:pPr>
+        <w:pStyle w:val="Paragraphedeliste"/>
+        <w:numPr>
+          <w:ilvl w:val="0"/>
+          <w:numId w:val="5"/>
+        </w:numPr>
+        <w:rPr>
+          <w:b/>
+        </w:rPr>
+      </w:pPr>
+      <w:r>
+        <w:rPr>
+          <w:b/>
+        </w:rPr>
+        <w:t xml:space="preserve">UDPipe </w:t>
+      </w:r>
+      <w:r>
+        <w:t xml:space="preserve">est un outil de tokenization, qui tag et affiche les lemmes. </w:t>
+      </w:r>
+      <w:r>
+        <w:t>Il fournit le résultat sous plusieurs formes tel que le texte tokenisé, dans un tableau ou encore dans un arbre.</w:t>
+      </w:r>
     </w:p>
     <w:p>
       <w:pPr>
@@ -1098,6 +1545,402 @@
     <w:p/>
     <w:p>
       <w:pPr>
+        <w:ind w:firstLine="360"/>
+      </w:pPr>
+      <w:r>
+        <w:t xml:space="preserve">Un site Anglophone proposant le service de transformer </w:t>
+      </w:r>
+      <w:r>
+        <w:t>des</w:t>
+      </w:r>
+      <w:r>
+        <w:t xml:space="preserve"> phrases</w:t>
+      </w:r>
+      <w:r>
+        <w:t xml:space="preserve"> Anglophones</w:t>
+      </w:r>
+      <w:r>
+        <w:t xml:space="preserve"> dans le dialecte de Yoda existe à l’adresse suivante : </w:t>
+      </w:r>
+      <w:hyperlink r:id="rId10" w:history="1">
+        <w:r>
+          <w:rPr>
+            <w:rStyle w:val="Lienhypertexte"/>
+          </w:rPr>
+          <w:t>http://www.yodaspeak.co.uk/</w:t>
+        </w:r>
+      </w:hyperlink>
+      <w:r>
+        <w:t> ; l’output est souvent accompagné d’interjections donnant un rendu plus semblable à celui de Yoda.</w:t>
+      </w:r>
+    </w:p>
+    <w:p>
+      <w:pPr>
+        <w:ind w:firstLine="360"/>
+      </w:pPr>
+      <w:r>
+        <w:t xml:space="preserve">L’utilisation de </w:t>
+      </w:r>
+      <w:r>
+        <w:rPr>
+          <w:b/>
+        </w:rPr>
+        <w:t>TreeTagger</w:t>
+      </w:r>
+      <w:r>
+        <w:t xml:space="preserve"> est réalisable très rapidement à travers Java, il suffit d’abord d’installer </w:t>
+      </w:r>
+      <w:r>
+        <w:rPr>
+          <w:b/>
+        </w:rPr>
+        <w:t>TreeTagger</w:t>
+      </w:r>
+      <w:r>
+        <w:t xml:space="preserve"> et d’ensuite utiliser un binder </w:t>
+      </w:r>
+      <w:r>
+        <w:t xml:space="preserve">tel que </w:t>
+      </w:r>
+      <w:r>
+        <w:rPr>
+          <w:b/>
+        </w:rPr>
+        <w:t>TT4J</w:t>
+      </w:r>
+      <w:r>
+        <w:t>, qui dispose d’un répertoire maven ce qui rend l’implémentation plus simple.</w:t>
+      </w:r>
+    </w:p>
+    <w:tbl>
+      <w:tblPr>
+        <w:tblStyle w:val="Grilledutableau"/>
+        <w:tblpPr w:leftFromText="141" w:rightFromText="141" w:vertAnchor="text" w:horzAnchor="margin" w:tblpXSpec="center" w:tblpY="386"/>
+        <w:tblW w:w="0" w:type="auto"/>
+        <w:tblLook w:val="04A0" w:firstRow="1" w:lastRow="0" w:firstColumn="1" w:lastColumn="0" w:noHBand="0" w:noVBand="1"/>
+      </w:tblPr>
+      <w:tblGrid>
+        <w:gridCol w:w="1812"/>
+        <w:gridCol w:w="1812"/>
+        <w:gridCol w:w="1812"/>
+      </w:tblGrid>
+      <w:tr>
+        <w:tc>
+          <w:tcPr>
+            <w:tcW w:w="1812" w:type="dxa"/>
+          </w:tcPr>
+          <w:p>
+            <w:r>
+              <w:t>Il</w:t>
+            </w:r>
+          </w:p>
+        </w:tc>
+        <w:tc>
+          <w:tcPr>
+            <w:tcW w:w="1812" w:type="dxa"/>
+          </w:tcPr>
+          <w:p>
+            <w:r>
+              <w:t>PRO:PER</w:t>
+            </w:r>
+          </w:p>
+        </w:tc>
+        <w:tc>
+          <w:tcPr>
+            <w:tcW w:w="1812" w:type="dxa"/>
+          </w:tcPr>
+          <w:p>
+            <w:r>
+              <w:t>il</w:t>
+            </w:r>
+          </w:p>
+        </w:tc>
+      </w:tr>
+      <w:tr>
+        <w:tc>
+          <w:tcPr>
+            <w:tcW w:w="1812" w:type="dxa"/>
+          </w:tcPr>
+          <w:p>
+            <w:r>
+              <w:t>est</w:t>
+            </w:r>
+          </w:p>
+        </w:tc>
+        <w:tc>
+          <w:tcPr>
+            <w:tcW w:w="1812" w:type="dxa"/>
+          </w:tcPr>
+          <w:p>
+            <w:r>
+              <w:t>VER:pres</w:t>
+            </w:r>
+          </w:p>
+        </w:tc>
+        <w:tc>
+          <w:tcPr>
+            <w:tcW w:w="1812" w:type="dxa"/>
+          </w:tcPr>
+          <w:p>
+            <w:r>
+              <w:t>Ãªtre</w:t>
+            </w:r>
+          </w:p>
+        </w:tc>
+      </w:tr>
+      <w:tr>
+        <w:tc>
+          <w:tcPr>
+            <w:tcW w:w="1812" w:type="dxa"/>
+          </w:tcPr>
+          <w:p>
+            <w:r>
+              <w:t>ton</w:t>
+            </w:r>
+          </w:p>
+        </w:tc>
+        <w:tc>
+          <w:tcPr>
+            <w:tcW w:w="1812" w:type="dxa"/>
+          </w:tcPr>
+          <w:p>
+            <w:r>
+              <w:t>DET:POS</w:t>
+            </w:r>
+          </w:p>
+        </w:tc>
+        <w:tc>
+          <w:tcPr>
+            <w:tcW w:w="1812" w:type="dxa"/>
+          </w:tcPr>
+          <w:p>
+            <w:r>
+              <w:t>ton</w:t>
+            </w:r>
+          </w:p>
+        </w:tc>
+      </w:tr>
+      <w:tr>
+        <w:tc>
+          <w:tcPr>
+            <w:tcW w:w="1812" w:type="dxa"/>
+          </w:tcPr>
+          <w:p>
+            <w:r>
+              <w:t>père</w:t>
+            </w:r>
+          </w:p>
+        </w:tc>
+        <w:tc>
+          <w:tcPr>
+            <w:tcW w:w="1812" w:type="dxa"/>
+          </w:tcPr>
+          <w:p>
+            <w:r>
+              <w:t>NOM</w:t>
+            </w:r>
+          </w:p>
+        </w:tc>
+        <w:tc>
+          <w:tcPr>
+            <w:tcW w:w="1812" w:type="dxa"/>
+          </w:tcPr>
+          <w:p>
+            <w:r>
+              <w:t>père</w:t>
+            </w:r>
+          </w:p>
+        </w:tc>
+      </w:tr>
+      <w:tr>
+        <w:tc>
+          <w:tcPr>
+            <w:tcW w:w="1812" w:type="dxa"/>
+          </w:tcPr>
+          <w:p>
+            <w:r>
+              <w:t>.</w:t>
+            </w:r>
+          </w:p>
+        </w:tc>
+        <w:tc>
+          <w:tcPr>
+            <w:tcW w:w="1812" w:type="dxa"/>
+          </w:tcPr>
+          <w:p>
+            <w:r>
+              <w:t>SENT</w:t>
+            </w:r>
+          </w:p>
+        </w:tc>
+        <w:tc>
+          <w:tcPr>
+            <w:tcW w:w="1812" w:type="dxa"/>
+          </w:tcPr>
+          <w:p>
+            <w:r>
+              <w:t>.</w:t>
+            </w:r>
+          </w:p>
+        </w:tc>
+      </w:tr>
+    </w:tbl>
+    <w:p>
+      <w:r>
+        <w:t>Voici un exemple d’</w:t>
+      </w:r>
+      <w:r>
+        <w:t>entrée/sortie</w:t>
+      </w:r>
+      <w:r>
+        <w:t xml:space="preserve"> </w:t>
+      </w:r>
+      <w:r>
+        <w:t xml:space="preserve">lors de l’utilisation </w:t>
+      </w:r>
+      <w:r>
+        <w:t xml:space="preserve">de l’analyseur </w:t>
+      </w:r>
+      <w:r>
+        <w:rPr>
+          <w:b/>
+        </w:rPr>
+        <w:t>TreeTagger</w:t>
+      </w:r>
+      <w:r>
+        <w:t> </w:t>
+      </w:r>
+      <w:r>
+        <w:t>à travers Java :</w:t>
+      </w:r>
+    </w:p>
+    <w:p>
+      <w:pPr>
+        <w:spacing w:after="0"/>
+        <w:ind w:firstLine="360"/>
+      </w:pPr>
+    </w:p>
+    <w:p>
+      <w:pPr>
+        <w:spacing w:after="0"/>
+        <w:ind w:firstLine="360"/>
+      </w:pPr>
+      <w:r>
+        <w:br/>
+      </w:r>
+    </w:p>
+    <w:p/>
+    <w:p/>
+    <w:p>
+      <w:pPr>
+        <w:ind w:firstLine="360"/>
+      </w:pPr>
+      <w:r>
+        <w:t>En négligeant les problèmes d’encodage en sortie, on peut facilement constater comment transformer cette phrase en un anastrophe grâce aux informations données. Le pronom « il » est le sujet, le verbe « est » est le verbe et l’objet est « ton père » ; ainsi s’il on transforme la phrase SVO en OSV on obtient : ton père il est. Il suffit de mettre les majuscules au bon endroit et de séparer la phrase par des virgules pour qu’elle</w:t>
+      </w:r>
+      <w:r>
+        <w:t xml:space="preserve"> soit correcte.</w:t>
+      </w:r>
+    </w:p>
+    <w:p>
+      <w:pPr>
+        <w:ind w:firstLine="360"/>
+      </w:pPr>
+      <w:r>
+        <w:rPr>
+          <w:noProof/>
+          <w:lang w:eastAsia="fr-FR"/>
+        </w:rPr>
+        <w:drawing>
+          <wp:anchor distT="0" distB="0" distL="114300" distR="114300" simplePos="0" relativeHeight="251664384" behindDoc="1" locked="0" layoutInCell="1" allowOverlap="1">
+            <wp:simplePos x="0" y="0"/>
+            <wp:positionH relativeFrom="column">
+              <wp:posOffset>-747395</wp:posOffset>
+            </wp:positionH>
+            <wp:positionV relativeFrom="paragraph">
+              <wp:posOffset>374650</wp:posOffset>
+            </wp:positionV>
+            <wp:extent cx="7272716" cy="3971925"/>
+            <wp:effectExtent l="19050" t="19050" r="23495" b="9525"/>
+            <wp:wrapNone/>
+            <wp:docPr id="3" name="Image 3" descr="https://puu.sh/uIP0M/cc0b1dafc7.png"/>
+            <wp:cNvGraphicFramePr>
+              <a:graphicFrameLocks xmlns:a="http://schemas.openxmlformats.org/drawingml/2006/main" noChangeAspect="1"/>
+            </wp:cNvGraphicFramePr>
+            <a:graphic xmlns:a="http://schemas.openxmlformats.org/drawingml/2006/main">
+              <a:graphicData uri="http://schemas.openxmlformats.org/drawingml/2006/picture">
+                <pic:pic xmlns:pic="http://schemas.openxmlformats.org/drawingml/2006/picture">
+                  <pic:nvPicPr>
+                    <pic:cNvPr id="0" name="Picture 19" descr="https://puu.sh/uIP0M/cc0b1dafc7.png"/>
+                    <pic:cNvPicPr>
+                      <a:picLocks noChangeAspect="1" noChangeArrowheads="1"/>
+                    </pic:cNvPicPr>
+                  </pic:nvPicPr>
+                  <pic:blipFill>
+                    <a:blip r:embed="rId11">
+                      <a:extLst>
+                        <a:ext uri="{28A0092B-C50C-407E-A947-70E740481C1C}">
+                          <a14:useLocalDpi xmlns:a14="http://schemas.microsoft.com/office/drawing/2010/main" val="0"/>
+                        </a:ext>
+                      </a:extLst>
+                    </a:blip>
+                    <a:srcRect/>
+                    <a:stretch>
+                      <a:fillRect/>
+                    </a:stretch>
+                  </pic:blipFill>
+                  <pic:spPr bwMode="auto">
+                    <a:xfrm>
+                      <a:off x="0" y="0"/>
+                      <a:ext cx="7272716" cy="3971925"/>
+                    </a:xfrm>
+                    <a:prstGeom prst="rect">
+                      <a:avLst/>
+                    </a:prstGeom>
+                    <a:ln>
+                      <a:solidFill>
+                        <a:schemeClr val="tx1"/>
+                      </a:solidFill>
+                    </a:ln>
+                  </pic:spPr>
+                </pic:pic>
+              </a:graphicData>
+            </a:graphic>
+            <wp14:sizeRelH relativeFrom="page">
+              <wp14:pctWidth>0</wp14:pctWidth>
+            </wp14:sizeRelH>
+            <wp14:sizeRelV relativeFrom="page">
+              <wp14:pctHeight>0</wp14:pctHeight>
+            </wp14:sizeRelV>
+          </wp:anchor>
+        </w:drawing>
+      </w:r>
+      <w:r>
+        <w:t xml:space="preserve">L’utilisation de </w:t>
+      </w:r>
+      <w:r>
+        <w:rPr>
+          <w:b/>
+        </w:rPr>
+        <w:t>Standford parser</w:t>
+      </w:r>
+      <w:r>
+        <w:t xml:space="preserve"> nous donne un arbre contenant toutes les informations nécessaires tel que :</w:t>
+      </w:r>
+    </w:p>
+    <w:p/>
+    <w:p>
+      <w:pPr>
+        <w:ind w:firstLine="360"/>
+      </w:pPr>
+    </w:p>
+    <w:p>
+      <w:pPr>
+        <w:ind w:firstLine="360"/>
+      </w:pPr>
+    </w:p>
+    <w:p>
+      <w:pPr>
         <w:rPr>
           <w:rFonts w:asciiTheme="majorHAnsi" w:eastAsiaTheme="majorEastAsia" w:hAnsiTheme="majorHAnsi" w:cstheme="majorBidi"/>
           <w:color w:val="365F91" w:themeColor="accent1" w:themeShade="BF"/>
@@ -1123,6 +1966,93 @@
       </w:r>
     </w:p>
     <w:p/>
+    <w:p>
+      <w:pPr>
+        <w:ind w:firstLine="360"/>
+      </w:pPr>
+      <w:r>
+        <w:t xml:space="preserve">Le but est de réaliser un programme Java </w:t>
+      </w:r>
+      <w:r>
+        <w:t xml:space="preserve">prenant en entrée un texte </w:t>
+      </w:r>
+      <w:r>
+        <w:t xml:space="preserve">et renvoyant </w:t>
+      </w:r>
+      <w:r>
+        <w:t xml:space="preserve">ce </w:t>
+      </w:r>
+      <w:r>
+        <w:t xml:space="preserve">texte dans le dialecte de Yoda. Seul les structures de la forme SVO seront modifiées, les autres phrases / morceaux de phrases resteront inchangés et retournés tel quel. </w:t>
+      </w:r>
+    </w:p>
+    <w:p>
+      <w:pPr>
+        <w:ind w:firstLine="360"/>
+      </w:pPr>
+      <w:r>
+        <w:t>Le texte en entrée aura une longueur maximale de 300 caractères, si celle-ci est supérieur le programme ret</w:t>
+      </w:r>
+      <w:r>
+        <w:t>ournera seulement jusqu’à la dernière phrase trouvée avant le 300</w:t>
+      </w:r>
+      <w:r>
+        <w:rPr>
+          <w:vertAlign w:val="superscript"/>
+        </w:rPr>
+        <w:t>ème</w:t>
+      </w:r>
+      <w:r>
+        <w:t xml:space="preserve"> caractère. Le texte est exclusivement en Français, mais vu l’étendu des analyseurs syntaxiques il est envisageable d’implémenter l’Anglais étant donné que celui-ci utilise la même typologie syntaxique (SVO).</w:t>
+      </w:r>
+      <w:r>
+        <w:t xml:space="preserve"> Toute forme non comprise restera inchangée (faute de frappe, mot non reconnu, etc.).</w:t>
+      </w:r>
+    </w:p>
+    <w:p>
+      <w:pPr>
+        <w:ind w:firstLine="360"/>
+      </w:pPr>
+      <w:r>
+        <w:t xml:space="preserve">Le texte en retour sera décomposé comme il se doit pour former une phrase correcte, l’anastrophe proposant très souvent </w:t>
+      </w:r>
+      <w:r>
+        <w:t>des tournures</w:t>
+      </w:r>
+      <w:r>
+        <w:t xml:space="preserve"> de phrase nécessitant la séparation de celle-ci par une ou plusieurs virgules. </w:t>
+      </w:r>
+      <w:r>
+        <w:t>(« Il est ton père. » : « Ton père, il est »)</w:t>
+      </w:r>
+    </w:p>
+    <w:p>
+      <w:pPr>
+        <w:ind w:firstLine="360"/>
+      </w:pPr>
+      <w:r>
+        <w:t>La présentation du programme est pour le prototype seulement en ligne de commande, des améliorations futurs peuvent être envisagées comme ajouter une interface graphique, ou alors transformer le programme en un webservice</w:t>
+      </w:r>
+      <w:r>
+        <w:t xml:space="preserve"> (SOAP / REST)</w:t>
+      </w:r>
+      <w:bookmarkStart w:id="0" w:name="_GoBack"/>
+      <w:bookmarkEnd w:id="0"/>
+      <w:r>
+        <w:t xml:space="preserve"> pouvant être utilisé par la suite sur un site web. La suite du projet sera donc potentiellement </w:t>
+      </w:r>
+      <w:r>
+        <w:t>pourvue</w:t>
+      </w:r>
+      <w:r>
+        <w:t xml:space="preserve"> d’un site web de test.</w:t>
+      </w:r>
+    </w:p>
+    <w:p>
+      <w:pPr>
+        <w:ind w:firstLine="360"/>
+      </w:pPr>
+    </w:p>
     <w:sectPr>
       <w:pgSz w:w="11906" w:h="16838"/>
       <w:pgMar w:top="1417" w:right="1417" w:bottom="1417" w:left="1417" w:header="708" w:footer="708" w:gutter="0"/>
@@ -1135,9 +2065,258 @@
 </w:document>
 </file>
 
+<file path=word/endnotes.xml><?xml version="1.0" encoding="utf-8"?>
+<w:endnotes xmlns:wpc="http://schemas.microsoft.com/office/word/2010/wordprocessingCanvas" xmlns:cx="http://schemas.microsoft.com/office/drawing/2014/chartex" xmlns:cx1="http://schemas.microsoft.com/office/drawing/2015/9/8/chartex" xmlns:cx2="http://schemas.microsoft.com/office/drawing/2015/10/21/chartex" xmlns:cx3="http://schemas.microsoft.com/office/drawing/2016/5/9/chartex" xmlns:cx4="http://schemas.microsoft.com/office/drawing/2016/5/10/chartex" xmlns:cx5="http://schemas.microsoft.com/office/drawing/2016/5/11/chartex" xmlns:mc="http://schemas.openxmlformats.org/markup-compatibility/2006" xmlns:o="urn:schemas-microsoft-com:office:office" xmlns:r="http://schemas.openxmlformats.org/officeDocument/2006/relationships" xmlns:m="http://schemas.openxmlformats.org/officeDocument/2006/math" xmlns:v="urn:schemas-microsoft-com:vml" xmlns:wp14="http://schemas.microsoft.com/office/word/2010/wordprocessingDrawing" xmlns:wp="http://schemas.openxmlformats.org/drawingml/2006/wordprocessingDrawing" xmlns:w10="urn:schemas-microsoft-com:office:word" xmlns:w="http://schemas.openxmlformats.org/wordprocessingml/2006/main" xmlns:w14="http://schemas.microsoft.com/office/word/2010/wordml" xmlns:w15="http://schemas.microsoft.com/office/word/2012/wordml" xmlns:w16se="http://schemas.microsoft.com/office/word/2015/wordml/symex" xmlns:wpg="http://schemas.microsoft.com/office/word/2010/wordprocessingGroup" xmlns:wpi="http://schemas.microsoft.com/office/word/2010/wordprocessingInk" xmlns:wne="http://schemas.microsoft.com/office/word/2006/wordml" xmlns:wps="http://schemas.microsoft.com/office/word/2010/wordprocessingShape" mc:Ignorable="w14 w15 w16se wp14">
+  <w:endnote w:type="separator" w:id="-1">
+    <w:p>
+      <w:pPr>
+        <w:spacing w:after="0" w:line="240" w:lineRule="auto"/>
+      </w:pPr>
+      <w:r>
+        <w:separator/>
+      </w:r>
+    </w:p>
+  </w:endnote>
+  <w:endnote w:type="continuationSeparator" w:id="0">
+    <w:p>
+      <w:pPr>
+        <w:spacing w:after="0" w:line="240" w:lineRule="auto"/>
+      </w:pPr>
+      <w:r>
+        <w:continuationSeparator/>
+      </w:r>
+    </w:p>
+  </w:endnote>
+</w:endnotes>
+</file>
+
+<file path=word/footnotes.xml><?xml version="1.0" encoding="utf-8"?>
+<w:footnotes xmlns:wpc="http://schemas.microsoft.com/office/word/2010/wordprocessingCanvas" xmlns:cx="http://schemas.microsoft.com/office/drawing/2014/chartex" xmlns:cx1="http://schemas.microsoft.com/office/drawing/2015/9/8/chartex" xmlns:cx2="http://schemas.microsoft.com/office/drawing/2015/10/21/chartex" xmlns:cx3="http://schemas.microsoft.com/office/drawing/2016/5/9/chartex" xmlns:cx4="http://schemas.microsoft.com/office/drawing/2016/5/10/chartex" xmlns:cx5="http://schemas.microsoft.com/office/drawing/2016/5/11/chartex" xmlns:mc="http://schemas.openxmlformats.org/markup-compatibility/2006" xmlns:o="urn:schemas-microsoft-com:office:office" xmlns:r="http://schemas.openxmlformats.org/officeDocument/2006/relationships" xmlns:m="http://schemas.openxmlformats.org/officeDocument/2006/math" xmlns:v="urn:schemas-microsoft-com:vml" xmlns:wp14="http://schemas.microsoft.com/office/word/2010/wordprocessingDrawing" xmlns:wp="http://schemas.openxmlformats.org/drawingml/2006/wordprocessingDrawing" xmlns:w10="urn:schemas-microsoft-com:office:word" xmlns:w="http://schemas.openxmlformats.org/wordprocessingml/2006/main" xmlns:w14="http://schemas.microsoft.com/office/word/2010/wordml" xmlns:w15="http://schemas.microsoft.com/office/word/2012/wordml" xmlns:w16se="http://schemas.microsoft.com/office/word/2015/wordml/symex" xmlns:wpg="http://schemas.microsoft.com/office/word/2010/wordprocessingGroup" xmlns:wpi="http://schemas.microsoft.com/office/word/2010/wordprocessingInk" xmlns:wne="http://schemas.microsoft.com/office/word/2006/wordml" xmlns:wps="http://schemas.microsoft.com/office/word/2010/wordprocessingShape" mc:Ignorable="w14 w15 w16se wp14">
+  <w:footnote w:type="separator" w:id="-1">
+    <w:p>
+      <w:pPr>
+        <w:spacing w:after="0" w:line="240" w:lineRule="auto"/>
+      </w:pPr>
+      <w:r>
+        <w:separator/>
+      </w:r>
+    </w:p>
+  </w:footnote>
+  <w:footnote w:type="continuationSeparator" w:id="0">
+    <w:p>
+      <w:pPr>
+        <w:spacing w:after="0" w:line="240" w:lineRule="auto"/>
+      </w:pPr>
+      <w:r>
+        <w:continuationSeparator/>
+      </w:r>
+    </w:p>
+  </w:footnote>
+</w:footnotes>
+</file>
+
 <file path=word/numbering.xml><?xml version="1.0" encoding="utf-8"?>
 <w:numbering xmlns:wpc="http://schemas.microsoft.com/office/word/2010/wordprocessingCanvas" xmlns:cx="http://schemas.microsoft.com/office/drawing/2014/chartex" xmlns:cx1="http://schemas.microsoft.com/office/drawing/2015/9/8/chartex" xmlns:cx2="http://schemas.microsoft.com/office/drawing/2015/10/21/chartex" xmlns:cx3="http://schemas.microsoft.com/office/drawing/2016/5/9/chartex" xmlns:cx4="http://schemas.microsoft.com/office/drawing/2016/5/10/chartex" xmlns:cx5="http://schemas.microsoft.com/office/drawing/2016/5/11/chartex" xmlns:mc="http://schemas.openxmlformats.org/markup-compatibility/2006" xmlns:o="urn:schemas-microsoft-com:office:office" xmlns:r="http://schemas.openxmlformats.org/officeDocument/2006/relationships" xmlns:m="http://schemas.openxmlformats.org/officeDocument/2006/math" xmlns:v="urn:schemas-microsoft-com:vml" xmlns:wp14="http://schemas.microsoft.com/office/word/2010/wordprocessingDrawing" xmlns:wp="http://schemas.openxmlformats.org/drawingml/2006/wordprocessingDrawing" xmlns:w10="urn:schemas-microsoft-com:office:word" xmlns:w="http://schemas.openxmlformats.org/wordprocessingml/2006/main" xmlns:w14="http://schemas.microsoft.com/office/word/2010/wordml" xmlns:w15="http://schemas.microsoft.com/office/word/2012/wordml" xmlns:w16se="http://schemas.microsoft.com/office/word/2015/wordml/symex" xmlns:wpg="http://schemas.microsoft.com/office/word/2010/wordprocessingGroup" xmlns:wpi="http://schemas.microsoft.com/office/word/2010/wordprocessingInk" xmlns:wne="http://schemas.microsoft.com/office/word/2006/wordml" xmlns:wps="http://schemas.microsoft.com/office/word/2010/wordprocessingShape" mc:Ignorable="w14 w15 w16se wp14">
   <w:abstractNum w:abstractNumId="0" w15:restartNumberingAfterBreak="0">
+    <w:nsid w:val="0E033849"/>
+    <w:multiLevelType w:val="hybridMultilevel"/>
+    <w:tmpl w:val="2E8AED00"/>
+    <w:lvl w:ilvl="0" w:tplc="040C0001">
+      <w:start w:val="1"/>
+      <w:numFmt w:val="bullet"/>
+      <w:lvlText w:val=""/>
+      <w:lvlJc w:val="left"/>
+      <w:pPr>
+        <w:ind w:left="720" w:hanging="360"/>
+      </w:pPr>
+      <w:rPr>
+        <w:rFonts w:ascii="Symbol" w:hAnsi="Symbol" w:hint="default"/>
+      </w:rPr>
+    </w:lvl>
+    <w:lvl w:ilvl="1" w:tplc="040C0003" w:tentative="1">
+      <w:start w:val="1"/>
+      <w:numFmt w:val="bullet"/>
+      <w:lvlText w:val="o"/>
+      <w:lvlJc w:val="left"/>
+      <w:pPr>
+        <w:ind w:left="1440" w:hanging="360"/>
+      </w:pPr>
+      <w:rPr>
+        <w:rFonts w:ascii="Courier New" w:hAnsi="Courier New" w:cs="Courier New" w:hint="default"/>
+      </w:rPr>
+    </w:lvl>
+    <w:lvl w:ilvl="2" w:tplc="040C0005" w:tentative="1">
+      <w:start w:val="1"/>
+      <w:numFmt w:val="bullet"/>
+      <w:lvlText w:val=""/>
+      <w:lvlJc w:val="left"/>
+      <w:pPr>
+        <w:ind w:left="2160" w:hanging="360"/>
+      </w:pPr>
+      <w:rPr>
+        <w:rFonts w:ascii="Wingdings" w:hAnsi="Wingdings" w:hint="default"/>
+      </w:rPr>
+    </w:lvl>
+    <w:lvl w:ilvl="3" w:tplc="040C0001" w:tentative="1">
+      <w:start w:val="1"/>
+      <w:numFmt w:val="bullet"/>
+      <w:lvlText w:val=""/>
+      <w:lvlJc w:val="left"/>
+      <w:pPr>
+        <w:ind w:left="2880" w:hanging="360"/>
+      </w:pPr>
+      <w:rPr>
+        <w:rFonts w:ascii="Symbol" w:hAnsi="Symbol" w:hint="default"/>
+      </w:rPr>
+    </w:lvl>
+    <w:lvl w:ilvl="4" w:tplc="040C0003" w:tentative="1">
+      <w:start w:val="1"/>
+      <w:numFmt w:val="bullet"/>
+      <w:lvlText w:val="o"/>
+      <w:lvlJc w:val="left"/>
+      <w:pPr>
+        <w:ind w:left="3600" w:hanging="360"/>
+      </w:pPr>
+      <w:rPr>
+        <w:rFonts w:ascii="Courier New" w:hAnsi="Courier New" w:cs="Courier New" w:hint="default"/>
+      </w:rPr>
+    </w:lvl>
+    <w:lvl w:ilvl="5" w:tplc="040C0005" w:tentative="1">
+      <w:start w:val="1"/>
+      <w:numFmt w:val="bullet"/>
+      <w:lvlText w:val=""/>
+      <w:lvlJc w:val="left"/>
+      <w:pPr>
+        <w:ind w:left="4320" w:hanging="360"/>
+      </w:pPr>
+      <w:rPr>
+        <w:rFonts w:ascii="Wingdings" w:hAnsi="Wingdings" w:hint="default"/>
+      </w:rPr>
+    </w:lvl>
+    <w:lvl w:ilvl="6" w:tplc="040C0001" w:tentative="1">
+      <w:start w:val="1"/>
+      <w:numFmt w:val="bullet"/>
+      <w:lvlText w:val=""/>
+      <w:lvlJc w:val="left"/>
+      <w:pPr>
+        <w:ind w:left="5040" w:hanging="360"/>
+      </w:pPr>
+      <w:rPr>
+        <w:rFonts w:ascii="Symbol" w:hAnsi="Symbol" w:hint="default"/>
+      </w:rPr>
+    </w:lvl>
+    <w:lvl w:ilvl="7" w:tplc="040C0003" w:tentative="1">
+      <w:start w:val="1"/>
+      <w:numFmt w:val="bullet"/>
+      <w:lvlText w:val="o"/>
+      <w:lvlJc w:val="left"/>
+      <w:pPr>
+        <w:ind w:left="5760" w:hanging="360"/>
+      </w:pPr>
+      <w:rPr>
+        <w:rFonts w:ascii="Courier New" w:hAnsi="Courier New" w:cs="Courier New" w:hint="default"/>
+      </w:rPr>
+    </w:lvl>
+    <w:lvl w:ilvl="8" w:tplc="040C0005" w:tentative="1">
+      <w:start w:val="1"/>
+      <w:numFmt w:val="bullet"/>
+      <w:lvlText w:val=""/>
+      <w:lvlJc w:val="left"/>
+      <w:pPr>
+        <w:ind w:left="6480" w:hanging="360"/>
+      </w:pPr>
+      <w:rPr>
+        <w:rFonts w:ascii="Wingdings" w:hAnsi="Wingdings" w:hint="default"/>
+      </w:rPr>
+    </w:lvl>
+  </w:abstractNum>
+  <w:abstractNum w:abstractNumId="1" w15:restartNumberingAfterBreak="0">
+    <w:nsid w:val="205A44F9"/>
+    <w:multiLevelType w:val="hybridMultilevel"/>
+    <w:tmpl w:val="70A6158A"/>
+    <w:lvl w:ilvl="0" w:tplc="040C0019">
+      <w:start w:val="1"/>
+      <w:numFmt w:val="lowerLetter"/>
+      <w:lvlText w:val="%1."/>
+      <w:lvlJc w:val="left"/>
+      <w:pPr>
+        <w:ind w:left="720" w:hanging="360"/>
+      </w:pPr>
+    </w:lvl>
+    <w:lvl w:ilvl="1" w:tplc="040C0019" w:tentative="1">
+      <w:start w:val="1"/>
+      <w:numFmt w:val="lowerLetter"/>
+      <w:lvlText w:val="%2."/>
+      <w:lvlJc w:val="left"/>
+      <w:pPr>
+        <w:ind w:left="1440" w:hanging="360"/>
+      </w:pPr>
+    </w:lvl>
+    <w:lvl w:ilvl="2" w:tplc="040C001B" w:tentative="1">
+      <w:start w:val="1"/>
+      <w:numFmt w:val="lowerRoman"/>
+      <w:lvlText w:val="%3."/>
+      <w:lvlJc w:val="right"/>
+      <w:pPr>
+        <w:ind w:left="2160" w:hanging="180"/>
+      </w:pPr>
+    </w:lvl>
+    <w:lvl w:ilvl="3" w:tplc="040C000F" w:tentative="1">
+      <w:start w:val="1"/>
+      <w:numFmt w:val="decimal"/>
+      <w:lvlText w:val="%4."/>
+      <w:lvlJc w:val="left"/>
+      <w:pPr>
+        <w:ind w:left="2880" w:hanging="360"/>
+      </w:pPr>
+    </w:lvl>
+    <w:lvl w:ilvl="4" w:tplc="040C0019" w:tentative="1">
+      <w:start w:val="1"/>
+      <w:numFmt w:val="lowerLetter"/>
+      <w:lvlText w:val="%5."/>
+      <w:lvlJc w:val="left"/>
+      <w:pPr>
+        <w:ind w:left="3600" w:hanging="360"/>
+      </w:pPr>
+    </w:lvl>
+    <w:lvl w:ilvl="5" w:tplc="040C001B" w:tentative="1">
+      <w:start w:val="1"/>
+      <w:numFmt w:val="lowerRoman"/>
+      <w:lvlText w:val="%6."/>
+      <w:lvlJc w:val="right"/>
+      <w:pPr>
+        <w:ind w:left="4320" w:hanging="180"/>
+      </w:pPr>
+    </w:lvl>
+    <w:lvl w:ilvl="6" w:tplc="040C000F" w:tentative="1">
+      <w:start w:val="1"/>
+      <w:numFmt w:val="decimal"/>
+      <w:lvlText w:val="%7."/>
+      <w:lvlJc w:val="left"/>
+      <w:pPr>
+        <w:ind w:left="5040" w:hanging="360"/>
+      </w:pPr>
+    </w:lvl>
+    <w:lvl w:ilvl="7" w:tplc="040C0019" w:tentative="1">
+      <w:start w:val="1"/>
+      <w:numFmt w:val="lowerLetter"/>
+      <w:lvlText w:val="%8."/>
+      <w:lvlJc w:val="left"/>
+      <w:pPr>
+        <w:ind w:left="5760" w:hanging="360"/>
+      </w:pPr>
+    </w:lvl>
+    <w:lvl w:ilvl="8" w:tplc="040C001B" w:tentative="1">
+      <w:start w:val="1"/>
+      <w:numFmt w:val="lowerRoman"/>
+      <w:lvlText w:val="%9."/>
+      <w:lvlJc w:val="right"/>
+      <w:pPr>
+        <w:ind w:left="6480" w:hanging="180"/>
+      </w:pPr>
+    </w:lvl>
+  </w:abstractNum>
+  <w:abstractNum w:abstractNumId="2" w15:restartNumberingAfterBreak="0">
     <w:nsid w:val="37A737EB"/>
     <w:multiLevelType w:val="hybridMultilevel"/>
     <w:tmpl w:val="C4EE6378"/>
@@ -1223,7 +2402,7 @@
       </w:pPr>
     </w:lvl>
   </w:abstractNum>
-  <w:abstractNum w:abstractNumId="1" w15:restartNumberingAfterBreak="0">
+  <w:abstractNum w:abstractNumId="3" w15:restartNumberingAfterBreak="0">
     <w:nsid w:val="67D92B18"/>
     <w:multiLevelType w:val="hybridMultilevel"/>
     <w:tmpl w:val="06A43A82"/>
@@ -1233,7 +2412,7 @@
       <w:lvlText w:val=""/>
       <w:lvlJc w:val="left"/>
       <w:pPr>
-        <w:ind w:left="1080" w:hanging="360"/>
+        <w:ind w:left="720" w:hanging="360"/>
       </w:pPr>
       <w:rPr>
         <w:rFonts w:ascii="Symbol" w:hAnsi="Symbol" w:hint="default"/>
@@ -1245,7 +2424,7 @@
       <w:lvlText w:val="o"/>
       <w:lvlJc w:val="left"/>
       <w:pPr>
-        <w:ind w:left="1800" w:hanging="360"/>
+        <w:ind w:left="1440" w:hanging="360"/>
       </w:pPr>
       <w:rPr>
         <w:rFonts w:ascii="Courier New" w:hAnsi="Courier New" w:cs="Courier New" w:hint="default"/>
@@ -1257,7 +2436,7 @@
       <w:lvlText w:val=""/>
       <w:lvlJc w:val="left"/>
       <w:pPr>
-        <w:ind w:left="2520" w:hanging="360"/>
+        <w:ind w:left="2160" w:hanging="360"/>
       </w:pPr>
       <w:rPr>
         <w:rFonts w:ascii="Wingdings" w:hAnsi="Wingdings" w:hint="default"/>
@@ -1269,7 +2448,7 @@
       <w:lvlText w:val=""/>
       <w:lvlJc w:val="left"/>
       <w:pPr>
-        <w:ind w:left="3240" w:hanging="360"/>
+        <w:ind w:left="2880" w:hanging="360"/>
       </w:pPr>
       <w:rPr>
         <w:rFonts w:ascii="Symbol" w:hAnsi="Symbol" w:hint="default"/>
@@ -1281,7 +2460,7 @@
       <w:lvlText w:val="o"/>
       <w:lvlJc w:val="left"/>
       <w:pPr>
-        <w:ind w:left="3960" w:hanging="360"/>
+        <w:ind w:left="3600" w:hanging="360"/>
       </w:pPr>
       <w:rPr>
         <w:rFonts w:ascii="Courier New" w:hAnsi="Courier New" w:cs="Courier New" w:hint="default"/>
@@ -1293,7 +2472,7 @@
       <w:lvlText w:val=""/>
       <w:lvlJc w:val="left"/>
       <w:pPr>
-        <w:ind w:left="4680" w:hanging="360"/>
+        <w:ind w:left="4320" w:hanging="360"/>
       </w:pPr>
       <w:rPr>
         <w:rFonts w:ascii="Wingdings" w:hAnsi="Wingdings" w:hint="default"/>
@@ -1305,7 +2484,7 @@
       <w:lvlText w:val=""/>
       <w:lvlJc w:val="left"/>
       <w:pPr>
-        <w:ind w:left="5400" w:hanging="360"/>
+        <w:ind w:left="5040" w:hanging="360"/>
       </w:pPr>
       <w:rPr>
         <w:rFonts w:ascii="Symbol" w:hAnsi="Symbol" w:hint="default"/>
@@ -1317,7 +2496,7 @@
       <w:lvlText w:val="o"/>
       <w:lvlJc w:val="left"/>
       <w:pPr>
-        <w:ind w:left="6120" w:hanging="360"/>
+        <w:ind w:left="5760" w:hanging="360"/>
       </w:pPr>
       <w:rPr>
         <w:rFonts w:ascii="Courier New" w:hAnsi="Courier New" w:cs="Courier New" w:hint="default"/>
@@ -1329,14 +2508,14 @@
       <w:lvlText w:val=""/>
       <w:lvlJc w:val="left"/>
       <w:pPr>
-        <w:ind w:left="6840" w:hanging="360"/>
+        <w:ind w:left="6480" w:hanging="360"/>
       </w:pPr>
       <w:rPr>
         <w:rFonts w:ascii="Wingdings" w:hAnsi="Wingdings" w:hint="default"/>
       </w:rPr>
     </w:lvl>
   </w:abstractNum>
-  <w:abstractNum w:abstractNumId="2" w15:restartNumberingAfterBreak="0">
+  <w:abstractNum w:abstractNumId="4" w15:restartNumberingAfterBreak="0">
     <w:nsid w:val="77901805"/>
     <w:multiLevelType w:val="hybridMultilevel"/>
     <w:tmpl w:val="4B2C2750"/>
@@ -1423,13 +2602,19 @@
     </w:lvl>
   </w:abstractNum>
   <w:num w:numId="1">
-    <w:abstractNumId w:val="0"/>
+    <w:abstractNumId w:val="2"/>
   </w:num>
   <w:num w:numId="2">
+    <w:abstractNumId w:val="3"/>
+  </w:num>
+  <w:num w:numId="3">
+    <w:abstractNumId w:val="4"/>
+  </w:num>
+  <w:num w:numId="4">
     <w:abstractNumId w:val="1"/>
   </w:num>
-  <w:num w:numId="3">
-    <w:abstractNumId w:val="2"/>
+  <w:num w:numId="5">
+    <w:abstractNumId w:val="0"/>
   </w:num>
 </w:numbering>
 </file>
@@ -1900,7 +3085,6 @@
   <w:style w:type="character" w:default="1" w:styleId="Policepardfaut">
     <w:name w:val="Default Paragraph Font"/>
     <w:uiPriority w:val="1"/>
-    <w:semiHidden/>
     <w:unhideWhenUsed/>
   </w:style>
   <w:style w:type="table" w:default="1" w:styleId="TableauNormal">
@@ -1999,6 +3183,92 @@
       <w:sz w:val="24"/>
       <w:szCs w:val="24"/>
     </w:rPr>
+  </w:style>
+  <w:style w:type="character" w:styleId="Lienhypertexte">
+    <w:name w:val="Hyperlink"/>
+    <w:basedOn w:val="Policepardfaut"/>
+    <w:uiPriority w:val="99"/>
+    <w:unhideWhenUsed/>
+    <w:rsid w:val="002E7AA1"/>
+    <w:rPr>
+      <w:color w:val="0000FF" w:themeColor="hyperlink"/>
+      <w:u w:val="single"/>
+    </w:rPr>
+  </w:style>
+  <w:style w:type="character" w:styleId="Mention">
+    <w:name w:val="Mention"/>
+    <w:basedOn w:val="Policepardfaut"/>
+    <w:uiPriority w:val="99"/>
+    <w:semiHidden/>
+    <w:unhideWhenUsed/>
+    <w:rsid w:val="002E7AA1"/>
+    <w:rPr>
+      <w:color w:val="2B579A"/>
+      <w:shd w:val="clear" w:color="auto" w:fill="E6E6E6"/>
+    </w:rPr>
+  </w:style>
+  <w:style w:type="table" w:styleId="Grilledutableau">
+    <w:name w:val="Table Grid"/>
+    <w:basedOn w:val="TableauNormal"/>
+    <w:uiPriority w:val="59"/>
+    <w:rsid w:val="008C22DE"/>
+    <w:pPr>
+      <w:spacing w:after="0" w:line="240" w:lineRule="auto"/>
+    </w:pPr>
+    <w:tblPr>
+      <w:tblBorders>
+        <w:top w:val="single" w:sz="4" w:space="0" w:color="auto"/>
+        <w:left w:val="single" w:sz="4" w:space="0" w:color="auto"/>
+        <w:bottom w:val="single" w:sz="4" w:space="0" w:color="auto"/>
+        <w:right w:val="single" w:sz="4" w:space="0" w:color="auto"/>
+        <w:insideH w:val="single" w:sz="4" w:space="0" w:color="auto"/>
+        <w:insideV w:val="single" w:sz="4" w:space="0" w:color="auto"/>
+      </w:tblBorders>
+    </w:tblPr>
+  </w:style>
+  <w:style w:type="paragraph" w:styleId="En-tte">
+    <w:name w:val="header"/>
+    <w:basedOn w:val="Normal"/>
+    <w:link w:val="En-tteCar"/>
+    <w:uiPriority w:val="99"/>
+    <w:unhideWhenUsed/>
+    <w:rsid w:val="006C381A"/>
+    <w:pPr>
+      <w:tabs>
+        <w:tab w:val="center" w:pos="4536"/>
+        <w:tab w:val="right" w:pos="9072"/>
+      </w:tabs>
+      <w:spacing w:after="0" w:line="240" w:lineRule="auto"/>
+    </w:pPr>
+  </w:style>
+  <w:style w:type="character" w:customStyle="1" w:styleId="En-tteCar">
+    <w:name w:val="En-tête Car"/>
+    <w:basedOn w:val="Policepardfaut"/>
+    <w:link w:val="En-tte"/>
+    <w:uiPriority w:val="99"/>
+    <w:rsid w:val="006C381A"/>
+  </w:style>
+  <w:style w:type="paragraph" w:styleId="Pieddepage">
+    <w:name w:val="footer"/>
+    <w:basedOn w:val="Normal"/>
+    <w:link w:val="PieddepageCar"/>
+    <w:uiPriority w:val="99"/>
+    <w:unhideWhenUsed/>
+    <w:rsid w:val="006C381A"/>
+    <w:pPr>
+      <w:tabs>
+        <w:tab w:val="center" w:pos="4536"/>
+        <w:tab w:val="right" w:pos="9072"/>
+      </w:tabs>
+      <w:spacing w:after="0" w:line="240" w:lineRule="auto"/>
+    </w:pPr>
+  </w:style>
+  <w:style w:type="character" w:customStyle="1" w:styleId="PieddepageCar">
+    <w:name w:val="Pied de page Car"/>
+    <w:basedOn w:val="Policepardfaut"/>
+    <w:link w:val="Pieddepage"/>
+    <w:uiPriority w:val="99"/>
+    <w:rsid w:val="006C381A"/>
   </w:style>
 </w:styles>
 </file>

</xml_diff>